<commit_message>
#9 Änderungen aus Team-Meeting übernommen
</commit_message>
<xml_diff>
--- a/Basisverzeichnis/trunk/02_Entwurf/Simulation_1205.docx
+++ b/Basisverzeichnis/trunk/02_Entwurf/Simulation_1205.docx
@@ -1697,6 +1697,7 @@
       <w:r>
         <w:rPr>
           <w:rFonts w:ascii="Arial" w:hAnsi="Arial" w:cs="Arial"/>
+          <w:strike/>
           <w:sz w:val="32"/>
         </w:rPr>
         <w:t>array</w:t>
@@ -1705,9 +1706,17 @@
       <w:r>
         <w:rPr>
           <w:rFonts w:ascii="Arial" w:hAnsi="Arial" w:cs="Arial"/>
-          <w:sz w:val="32"/>
-        </w:rPr>
-        <w:t xml:space="preserve"> =&gt; </w:t>
+          <w:strike/>
+          <w:sz w:val="32"/>
+        </w:rPr>
+        <w:t xml:space="preserve"> =&gt;</w:t>
+      </w:r>
+      <w:r>
+        <w:rPr>
+          <w:rFonts w:ascii="Arial" w:hAnsi="Arial" w:cs="Arial"/>
+          <w:sz w:val="32"/>
+        </w:rPr>
+        <w:t xml:space="preserve"> </w:t>
       </w:r>
       <w:proofErr w:type="spellStart"/>
       <w:r>
@@ -1722,8 +1731,10 @@
           <w:rFonts w:ascii="Arial" w:hAnsi="Arial" w:cs="Arial"/>
           <w:sz w:val="32"/>
         </w:rPr>
-        <w:t>nodes</w:t>
-      </w:r>
+        <w:t>node</w:t>
+      </w:r>
+      <w:bookmarkStart w:id="0" w:name="_GoBack"/>
+      <w:bookmarkEnd w:id="0"/>
       <w:proofErr w:type="spellEnd"/>
     </w:p>
     <w:p>
@@ -2456,7 +2467,6 @@
         </w:rPr>
         <w:t xml:space="preserve"> </w:t>
       </w:r>
-      <w:bookmarkStart w:id="0" w:name="_GoBack"/>
       <w:r>
         <w:rPr>
           <w:rFonts w:ascii="Arial" w:hAnsi="Arial" w:cs="Arial"/>
@@ -2482,7 +2492,6 @@
         <w:t xml:space="preserve"> genau? </w:t>
       </w:r>
     </w:p>
-    <w:bookmarkEnd w:id="0"/>
     <w:p>
       <w:pPr>
         <w:pStyle w:val="KeinLeerraum"/>
@@ -3056,7 +3065,7 @@
         <a:sysClr val="windowText" lastClr="000000"/>
       </a:dk1>
       <a:lt1>
-        <a:sysClr val="window" lastClr="FFFFFF"/>
+        <a:sysClr val="window" lastClr="00FFFF"/>
       </a:lt1>
       <a:dk2>
         <a:srgbClr val="1F497D"/>

</xml_diff>